<commit_message>
update on 2025-03-31 15:32:11.452909
</commit_message>
<xml_diff>
--- a/cpp 图像处理.docx
+++ b/cpp 图像处理.docx
@@ -1694,6 +1694,12 @@
             <w:insideH w:val="single" w:color="auto" w:sz="4" w:space="0"/>
             <w:insideV w:val="single" w:color="auto" w:sz="4" w:space="0"/>
           </w:tblBorders>
+          <w:tblCellMar>
+            <w:top w:w="0" w:type="dxa"/>
+            <w:left w:w="108" w:type="dxa"/>
+            <w:bottom w:w="0" w:type="dxa"/>
+            <w:right w:w="108" w:type="dxa"/>
+          </w:tblCellMar>
         </w:tblPrEx>
         <w:tc>
           <w:tcPr>
@@ -2351,8 +2357,6 @@
           </w14:textFill>
         </w:rPr>
       </w:pPr>
-      <w:bookmarkStart w:id="1" w:name="_GoBack"/>
-      <w:bookmarkEnd w:id="1"/>
     </w:p>
     <w:p>
       <w:pPr>
@@ -18518,6 +18522,12 @@
             <w:insideH w:val="single" w:color="auto" w:sz="4" w:space="0"/>
             <w:insideV w:val="single" w:color="auto" w:sz="4" w:space="0"/>
           </w:tblBorders>
+          <w:tblCellMar>
+            <w:top w:w="0" w:type="dxa"/>
+            <w:left w:w="108" w:type="dxa"/>
+            <w:bottom w:w="0" w:type="dxa"/>
+            <w:right w:w="108" w:type="dxa"/>
+          </w:tblCellMar>
         </w:tblPrEx>
         <w:trPr>
           <w:trHeight w:val="151" w:hRule="atLeast"/>
@@ -20036,6 +20046,12 @@
             <w:insideH w:val="single" w:color="auto" w:sz="4" w:space="0"/>
             <w:insideV w:val="single" w:color="auto" w:sz="4" w:space="0"/>
           </w:tblBorders>
+          <w:tblCellMar>
+            <w:top w:w="0" w:type="dxa"/>
+            <w:left w:w="108" w:type="dxa"/>
+            <w:bottom w:w="0" w:type="dxa"/>
+            <w:right w:w="108" w:type="dxa"/>
+          </w:tblCellMar>
         </w:tblPrEx>
         <w:trPr>
           <w:trHeight w:val="151" w:hRule="atLeast"/>
@@ -20845,6 +20861,12 @@
             <w:insideH w:val="single" w:color="auto" w:sz="4" w:space="0"/>
             <w:insideV w:val="single" w:color="auto" w:sz="4" w:space="0"/>
           </w:tblBorders>
+          <w:tblCellMar>
+            <w:top w:w="0" w:type="dxa"/>
+            <w:left w:w="108" w:type="dxa"/>
+            <w:bottom w:w="0" w:type="dxa"/>
+            <w:right w:w="108" w:type="dxa"/>
+          </w:tblCellMar>
         </w:tblPrEx>
         <w:tc>
           <w:tcPr>
@@ -22322,12 +22344,6 @@
             <w:insideH w:val="single" w:color="auto" w:sz="4" w:space="0"/>
             <w:insideV w:val="single" w:color="auto" w:sz="4" w:space="0"/>
           </w:tblBorders>
-          <w:tblCellMar>
-            <w:top w:w="0" w:type="dxa"/>
-            <w:left w:w="108" w:type="dxa"/>
-            <w:bottom w:w="0" w:type="dxa"/>
-            <w:right w:w="108" w:type="dxa"/>
-          </w:tblCellMar>
         </w:tblPrEx>
         <w:trPr>
           <w:trHeight w:val="151" w:hRule="atLeast"/>
@@ -22523,12 +22539,6 @@
             <w:insideH w:val="single" w:color="auto" w:sz="4" w:space="0"/>
             <w:insideV w:val="single" w:color="auto" w:sz="4" w:space="0"/>
           </w:tblBorders>
-          <w:tblCellMar>
-            <w:top w:w="0" w:type="dxa"/>
-            <w:left w:w="108" w:type="dxa"/>
-            <w:bottom w:w="0" w:type="dxa"/>
-            <w:right w:w="108" w:type="dxa"/>
-          </w:tblCellMar>
         </w:tblPrEx>
         <w:trPr>
           <w:trHeight w:val="151" w:hRule="atLeast"/>
@@ -30344,12 +30354,6 @@
             <w:insideH w:val="single" w:color="auto" w:sz="4" w:space="0"/>
             <w:insideV w:val="single" w:color="auto" w:sz="4" w:space="0"/>
           </w:tblBorders>
-          <w:tblCellMar>
-            <w:top w:w="0" w:type="dxa"/>
-            <w:left w:w="108" w:type="dxa"/>
-            <w:bottom w:w="0" w:type="dxa"/>
-            <w:right w:w="108" w:type="dxa"/>
-          </w:tblCellMar>
         </w:tblPrEx>
         <w:tc>
           <w:tcPr>
@@ -34409,12 +34413,6 @@
             <w:insideH w:val="single" w:color="auto" w:sz="4" w:space="0"/>
             <w:insideV w:val="single" w:color="auto" w:sz="4" w:space="0"/>
           </w:tblBorders>
-          <w:tblCellMar>
-            <w:top w:w="0" w:type="dxa"/>
-            <w:left w:w="108" w:type="dxa"/>
-            <w:bottom w:w="0" w:type="dxa"/>
-            <w:right w:w="108" w:type="dxa"/>
-          </w:tblCellMar>
         </w:tblPrEx>
         <w:tc>
           <w:tcPr>
@@ -34981,6 +34979,8 @@
           <w:lang w:val="en-US" w:eastAsia="zh-CN"/>
         </w:rPr>
       </w:pPr>
+      <w:bookmarkStart w:id="1" w:name="_GoBack"/>
+      <w:bookmarkEnd w:id="1"/>
       <w:r>
         <w:rPr>
           <w:rFonts w:hint="eastAsia"/>
@@ -35084,6 +35084,9 @@
             <w:right w:w="108" w:type="dxa"/>
           </w:tblCellMar>
         </w:tblPrEx>
+        <w:trPr>
+          <w:trHeight w:val="4064" w:hRule="atLeast"/>
+        </w:trPr>
         <w:tc>
           <w:tcPr>
             <w:tcW w:w="5734" w:type="dxa"/>
@@ -35660,12 +35663,6 @@
             <w:insideH w:val="single" w:color="auto" w:sz="4" w:space="0"/>
             <w:insideV w:val="single" w:color="auto" w:sz="4" w:space="0"/>
           </w:tblBorders>
-          <w:tblCellMar>
-            <w:top w:w="0" w:type="dxa"/>
-            <w:left w:w="108" w:type="dxa"/>
-            <w:bottom w:w="0" w:type="dxa"/>
-            <w:right w:w="108" w:type="dxa"/>
-          </w:tblCellMar>
         </w:tblPrEx>
         <w:tc>
           <w:tcPr>
@@ -36282,12 +36279,6 @@
             <w:insideH w:val="single" w:color="auto" w:sz="4" w:space="0"/>
             <w:insideV w:val="single" w:color="auto" w:sz="4" w:space="0"/>
           </w:tblBorders>
-          <w:tblCellMar>
-            <w:top w:w="0" w:type="dxa"/>
-            <w:left w:w="108" w:type="dxa"/>
-            <w:bottom w:w="0" w:type="dxa"/>
-            <w:right w:w="108" w:type="dxa"/>
-          </w:tblCellMar>
         </w:tblPrEx>
         <w:trPr>
           <w:trHeight w:val="151" w:hRule="atLeast"/>
@@ -36679,12 +36670,6 @@
             <w:insideH w:val="single" w:color="auto" w:sz="4" w:space="0"/>
             <w:insideV w:val="single" w:color="auto" w:sz="4" w:space="0"/>
           </w:tblBorders>
-          <w:tblCellMar>
-            <w:top w:w="0" w:type="dxa"/>
-            <w:left w:w="108" w:type="dxa"/>
-            <w:bottom w:w="0" w:type="dxa"/>
-            <w:right w:w="108" w:type="dxa"/>
-          </w:tblCellMar>
         </w:tblPrEx>
         <w:tc>
           <w:tcPr>
@@ -37567,12 +37552,6 @@
             <w:insideH w:val="single" w:color="auto" w:sz="4" w:space="0"/>
             <w:insideV w:val="single" w:color="auto" w:sz="4" w:space="0"/>
           </w:tblBorders>
-          <w:tblCellMar>
-            <w:top w:w="0" w:type="dxa"/>
-            <w:left w:w="108" w:type="dxa"/>
-            <w:bottom w:w="0" w:type="dxa"/>
-            <w:right w:w="108" w:type="dxa"/>
-          </w:tblCellMar>
         </w:tblPrEx>
         <w:tc>
           <w:tcPr>
@@ -37796,12 +37775,6 @@
             <w:insideH w:val="single" w:color="auto" w:sz="4" w:space="0"/>
             <w:insideV w:val="single" w:color="auto" w:sz="4" w:space="0"/>
           </w:tblBorders>
-          <w:tblCellMar>
-            <w:top w:w="0" w:type="dxa"/>
-            <w:left w:w="108" w:type="dxa"/>
-            <w:bottom w:w="0" w:type="dxa"/>
-            <w:right w:w="108" w:type="dxa"/>
-          </w:tblCellMar>
         </w:tblPrEx>
         <w:tc>
           <w:tcPr>
@@ -38091,12 +38064,6 @@
             <w:insideH w:val="single" w:color="auto" w:sz="4" w:space="0"/>
             <w:insideV w:val="single" w:color="auto" w:sz="4" w:space="0"/>
           </w:tblBorders>
-          <w:tblCellMar>
-            <w:top w:w="0" w:type="dxa"/>
-            <w:left w:w="108" w:type="dxa"/>
-            <w:bottom w:w="0" w:type="dxa"/>
-            <w:right w:w="108" w:type="dxa"/>
-          </w:tblCellMar>
         </w:tblPrEx>
         <w:tc>
           <w:tcPr>
@@ -40499,12 +40466,6 @@
             <w:insideH w:val="single" w:color="auto" w:sz="4" w:space="0"/>
             <w:insideV w:val="single" w:color="auto" w:sz="4" w:space="0"/>
           </w:tblBorders>
-          <w:tblCellMar>
-            <w:top w:w="0" w:type="dxa"/>
-            <w:left w:w="108" w:type="dxa"/>
-            <w:bottom w:w="0" w:type="dxa"/>
-            <w:right w:w="108" w:type="dxa"/>
-          </w:tblCellMar>
         </w:tblPrEx>
         <w:tc>
           <w:tcPr>
@@ -41585,12 +41546,6 @@
             <w:insideH w:val="single" w:color="auto" w:sz="4" w:space="0"/>
             <w:insideV w:val="single" w:color="auto" w:sz="4" w:space="0"/>
           </w:tblBorders>
-          <w:tblCellMar>
-            <w:top w:w="0" w:type="dxa"/>
-            <w:left w:w="108" w:type="dxa"/>
-            <w:bottom w:w="0" w:type="dxa"/>
-            <w:right w:w="108" w:type="dxa"/>
-          </w:tblCellMar>
         </w:tblPrEx>
         <w:tc>
           <w:tcPr>
@@ -46325,6 +46280,12 @@
             <w:insideH w:val="single" w:color="auto" w:sz="4" w:space="0"/>
             <w:insideV w:val="single" w:color="auto" w:sz="4" w:space="0"/>
           </w:tblBorders>
+          <w:tblCellMar>
+            <w:top w:w="0" w:type="dxa"/>
+            <w:left w:w="108" w:type="dxa"/>
+            <w:bottom w:w="0" w:type="dxa"/>
+            <w:right w:w="108" w:type="dxa"/>
+          </w:tblCellMar>
         </w:tblPrEx>
         <w:tc>
           <w:tcPr>
@@ -48830,12 +48791,6 @@
             <w:insideH w:val="single" w:color="auto" w:sz="4" w:space="0"/>
             <w:insideV w:val="single" w:color="auto" w:sz="4" w:space="0"/>
           </w:tblBorders>
-          <w:tblCellMar>
-            <w:top w:w="0" w:type="dxa"/>
-            <w:left w:w="108" w:type="dxa"/>
-            <w:bottom w:w="0" w:type="dxa"/>
-            <w:right w:w="108" w:type="dxa"/>
-          </w:tblCellMar>
         </w:tblPrEx>
         <w:tc>
           <w:tcPr>
@@ -50582,6 +50537,12 @@
             <w:insideH w:val="single" w:color="auto" w:sz="4" w:space="0"/>
             <w:insideV w:val="single" w:color="auto" w:sz="4" w:space="0"/>
           </w:tblBorders>
+          <w:tblCellMar>
+            <w:top w:w="0" w:type="dxa"/>
+            <w:left w:w="108" w:type="dxa"/>
+            <w:bottom w:w="0" w:type="dxa"/>
+            <w:right w:w="108" w:type="dxa"/>
+          </w:tblCellMar>
         </w:tblPrEx>
         <w:tc>
           <w:tcPr>

</xml_diff>